<commit_message>
Add numerical experiment and ready to INFORMS fin submission
</commit_message>
<xml_diff>
--- a/reports/8900_report_in_semester.docx
+++ b/reports/8900_report_in_semester.docx
@@ -930,7 +930,13 @@
                               <w:rPr>
                                 <w:rFonts w:ascii="Times New Roman" w:hAnsi="Times New Roman" w:cs="Times New Roman"/>
                               </w:rPr>
-                              <w:t>120 dim)</w:t>
+                              <w:t>3</w:t>
+                            </w:r>
+                            <w:r>
+                              <w:rPr>
+                                <w:rFonts w:ascii="Times New Roman" w:hAnsi="Times New Roman" w:cs="Times New Roman"/>
+                              </w:rPr>
+                              <w:t>0 dim)</w:t>
                             </w:r>
                           </w:p>
                         </w:txbxContent>
@@ -981,7 +987,13 @@
                         <w:rPr>
                           <w:rFonts w:ascii="Times New Roman" w:hAnsi="Times New Roman" w:cs="Times New Roman"/>
                         </w:rPr>
-                        <w:t>120 dim)</w:t>
+                        <w:t>3</w:t>
+                      </w:r>
+                      <w:r>
+                        <w:rPr>
+                          <w:rFonts w:ascii="Times New Roman" w:hAnsi="Times New Roman" w:cs="Times New Roman"/>
+                        </w:rPr>
+                        <w:t>0 dim)</w:t>
                       </w:r>
                     </w:p>
                   </w:txbxContent>
@@ -1092,7 +1104,13 @@
                               <w:rPr>
                                 <w:rFonts w:ascii="Times New Roman" w:hAnsi="Times New Roman" w:cs="Times New Roman"/>
                               </w:rPr>
-                              <w:t>Performance evaluation and strategies backtesting</w:t>
+                              <w:t>Performance evaluation and strategies</w:t>
+                            </w:r>
+                            <w:r>
+                              <w:rPr>
+                                <w:rFonts w:ascii="Times New Roman" w:hAnsi="Times New Roman" w:cs="Times New Roman"/>
+                              </w:rPr>
+                              <w:t xml:space="preserve"> back-test</w:t>
                             </w:r>
                             <w:r>
                               <w:rPr>
@@ -1137,7 +1155,13 @@
                         <w:rPr>
                           <w:rFonts w:ascii="Times New Roman" w:hAnsi="Times New Roman" w:cs="Times New Roman"/>
                         </w:rPr>
-                        <w:t>Performance evaluation and strategies backtesting</w:t>
+                        <w:t>Performance evaluation and strategies</w:t>
+                      </w:r>
+                      <w:r>
+                        <w:rPr>
+                          <w:rFonts w:ascii="Times New Roman" w:hAnsi="Times New Roman" w:cs="Times New Roman"/>
+                        </w:rPr>
+                        <w:t xml:space="preserve"> back-test</w:t>
                       </w:r>
                       <w:r>
                         <w:rPr>
@@ -1596,6 +1620,8 @@
         </w:rPr>
       </w:pPr>
     </w:p>
+    <w:bookmarkStart w:id="0" w:name="_GoBack"/>
+    <w:bookmarkEnd w:id="0"/>
     <w:p>
       <w:pPr>
         <w:spacing w:line="360" w:lineRule="auto"/>
@@ -12444,7 +12470,6 @@
           <w:rFonts w:ascii="Times New Roman" w:eastAsia="Times New Roman" w:hAnsi="Times New Roman" w:cs="Times New Roman"/>
         </w:rPr>
       </w:pPr>
-      <w:bookmarkStart w:id="0" w:name="_GoBack"/>
       <w:r>
         <w:rPr>
           <w:rFonts w:ascii="Times New Roman" w:eastAsia="Times New Roman" w:hAnsi="Times New Roman" w:cs="Times New Roman"/>
@@ -13116,7 +13141,6 @@
         </w:rPr>
       </w:pPr>
     </w:p>
-    <w:bookmarkEnd w:id="0"/>
     <w:p>
       <w:pPr>
         <w:spacing w:line="360" w:lineRule="auto"/>
@@ -14953,7 +14977,7 @@
 </file>
 
 <file path=customXml/itemProps2.xml><?xml version="1.0" encoding="utf-8"?>
-<ds:datastoreItem xmlns:ds="http://schemas.openxmlformats.org/officeDocument/2006/customXml" ds:itemID="{B829AF65-A383-499E-B92A-4E50E9814973}">
+<ds:datastoreItem xmlns:ds="http://schemas.openxmlformats.org/officeDocument/2006/customXml" ds:itemID="{AF5EB243-C9C6-4CA9-9956-DCD9AC5682AF}">
   <ds:schemaRefs>
     <ds:schemaRef ds:uri="http://schemas.openxmlformats.org/officeDocument/2006/bibliography"/>
   </ds:schemaRefs>

</xml_diff>